<commit_message>
feat: add Swing GUI app with drag-and-drop support for DOCX export
</commit_message>
<xml_diff>
--- a/Java-PicLayout/doc/output.docx
+++ b/Java-PicLayout/doc/output.docx
@@ -10,12 +10,12 @@
         <w:drawing>
           <wp:inline distT="0" distR="0" distB="0" distL="0">
             <wp:extent cx="1905000" cy="1905000"/>
-            <wp:docPr id="0" name="Drawing 0" descr="src/main/java/PicLayout/img/black.png"/>
+            <wp:docPr id="0" name="Drawing 0" descr="/Users/githmaz/Downloads/4B10CE6E-3187-42C8-88A3-425FA7FDB515.JPG"/>
             <a:graphic xmlns:a="http://schemas.openxmlformats.org/drawingml/2006/main">
               <a:graphicData uri="http://schemas.openxmlformats.org/drawingml/2006/picture">
                 <pic:pic xmlns:pic="http://schemas.openxmlformats.org/drawingml/2006/picture">
                   <pic:nvPicPr>
-                    <pic:cNvPr id="0" name="Picture 0" descr="src/main/java/PicLayout/img/black.png"/>
+                    <pic:cNvPr id="0" name="Picture 0" descr="/Users/githmaz/Downloads/4B10CE6E-3187-42C8-88A3-425FA7FDB515.JPG"/>
                     <pic:cNvPicPr>
                       <a:picLocks noChangeAspect="true"/>
                     </pic:cNvPicPr>
@@ -51,18 +51,18 @@
         <w:drawing>
           <wp:inline distT="0" distR="0" distB="0" distL="0">
             <wp:extent cx="1905000" cy="1905000"/>
-            <wp:docPr id="1" name="Drawing 1" descr="src/main/java/PicLayout/img/blue.png"/>
+            <wp:docPr id="1" name="Drawing 1" descr="/Users/githmaz/Downloads/4B10CE6E-3187-42C8-88A3-425FA7FDB515.JPG"/>
             <a:graphic xmlns:a="http://schemas.openxmlformats.org/drawingml/2006/main">
               <a:graphicData uri="http://schemas.openxmlformats.org/drawingml/2006/picture">
                 <pic:pic xmlns:pic="http://schemas.openxmlformats.org/drawingml/2006/picture">
                   <pic:nvPicPr>
-                    <pic:cNvPr id="0" name="Picture 1" descr="src/main/java/PicLayout/img/blue.png"/>
+                    <pic:cNvPr id="0" name="Picture 1" descr="/Users/githmaz/Downloads/4B10CE6E-3187-42C8-88A3-425FA7FDB515.JPG"/>
                     <pic:cNvPicPr>
                       <a:picLocks noChangeAspect="true"/>
                     </pic:cNvPicPr>
                   </pic:nvPicPr>
                   <pic:blipFill>
-                    <a:blip r:embed="rId3"/>
+                    <a:blip r:embed="rId2"/>
                     <a:stretch>
                       <a:fillRect/>
                     </a:stretch>
@@ -92,18 +92,18 @@
         <w:drawing>
           <wp:inline distT="0" distR="0" distB="0" distL="0">
             <wp:extent cx="1905000" cy="1905000"/>
-            <wp:docPr id="2" name="Drawing 2" descr="src/main/java/PicLayout/img/red.png"/>
+            <wp:docPr id="2" name="Drawing 2" descr="/Users/githmaz/Downloads/4B10CE6E-3187-42C8-88A3-425FA7FDB515.JPG"/>
             <a:graphic xmlns:a="http://schemas.openxmlformats.org/drawingml/2006/main">
               <a:graphicData uri="http://schemas.openxmlformats.org/drawingml/2006/picture">
                 <pic:pic xmlns:pic="http://schemas.openxmlformats.org/drawingml/2006/picture">
                   <pic:nvPicPr>
-                    <pic:cNvPr id="0" name="Picture 2" descr="src/main/java/PicLayout/img/red.png"/>
+                    <pic:cNvPr id="0" name="Picture 2" descr="/Users/githmaz/Downloads/4B10CE6E-3187-42C8-88A3-425FA7FDB515.JPG"/>
                     <pic:cNvPicPr>
                       <a:picLocks noChangeAspect="true"/>
                     </pic:cNvPicPr>
                   </pic:nvPicPr>
                   <pic:blipFill>
-                    <a:blip r:embed="rId4"/>
+                    <a:blip r:embed="rId2"/>
                     <a:stretch>
                       <a:fillRect/>
                     </a:stretch>

</xml_diff>

<commit_message>
feat: preserve image aspect ratio with fixed width in DOCX export
</commit_message>
<xml_diff>
--- a/Java-PicLayout/doc/output.docx
+++ b/Java-PicLayout/doc/output.docx
@@ -9,13 +9,13 @@
       <w:r>
         <w:drawing>
           <wp:inline distT="0" distR="0" distB="0" distL="0">
-            <wp:extent cx="1905000" cy="1905000"/>
-            <wp:docPr id="0" name="Drawing 0" descr="/Users/githmaz/Downloads/4B10CE6E-3187-42C8-88A3-425FA7FDB515.JPG"/>
+            <wp:extent cx="3175000" cy="3175000"/>
+            <wp:docPr id="0" name="Drawing 0" descr="/Users/githmaz/Downloads/WhatsApp Image 2025-05-15 at 17.14.12.jpeg"/>
             <a:graphic xmlns:a="http://schemas.openxmlformats.org/drawingml/2006/main">
               <a:graphicData uri="http://schemas.openxmlformats.org/drawingml/2006/picture">
                 <pic:pic xmlns:pic="http://schemas.openxmlformats.org/drawingml/2006/picture">
                   <pic:nvPicPr>
-                    <pic:cNvPr id="0" name="Picture 0" descr="/Users/githmaz/Downloads/4B10CE6E-3187-42C8-88A3-425FA7FDB515.JPG"/>
+                    <pic:cNvPr id="0" name="Picture 0" descr="/Users/githmaz/Downloads/WhatsApp Image 2025-05-15 at 17.14.12.jpeg"/>
                     <pic:cNvPicPr>
                       <a:picLocks noChangeAspect="true"/>
                     </pic:cNvPicPr>
@@ -29,7 +29,7 @@
                   <pic:spPr>
                     <a:xfrm>
                       <a:off x="0" y="0"/>
-                      <a:ext cx="1905000" cy="1905000"/>
+                      <a:ext cx="3175000" cy="3175000"/>
                     </a:xfrm>
                     <a:prstGeom prst="rect">
                       <a:avLst/>
@@ -50,19 +50,19 @@
       <w:r>
         <w:drawing>
           <wp:inline distT="0" distR="0" distB="0" distL="0">
-            <wp:extent cx="1905000" cy="1905000"/>
-            <wp:docPr id="1" name="Drawing 1" descr="/Users/githmaz/Downloads/4B10CE6E-3187-42C8-88A3-425FA7FDB515.JPG"/>
+            <wp:extent cx="3175000" cy="2381250"/>
+            <wp:docPr id="1" name="Drawing 1" descr="/Users/githmaz/Downloads/Pure_blue.png"/>
             <a:graphic xmlns:a="http://schemas.openxmlformats.org/drawingml/2006/main">
               <a:graphicData uri="http://schemas.openxmlformats.org/drawingml/2006/picture">
                 <pic:pic xmlns:pic="http://schemas.openxmlformats.org/drawingml/2006/picture">
                   <pic:nvPicPr>
-                    <pic:cNvPr id="0" name="Picture 1" descr="/Users/githmaz/Downloads/4B10CE6E-3187-42C8-88A3-425FA7FDB515.JPG"/>
+                    <pic:cNvPr id="0" name="Picture 1" descr="/Users/githmaz/Downloads/Pure_blue.png"/>
                     <pic:cNvPicPr>
                       <a:picLocks noChangeAspect="true"/>
                     </pic:cNvPicPr>
                   </pic:nvPicPr>
                   <pic:blipFill>
-                    <a:blip r:embed="rId2"/>
+                    <a:blip r:embed="rId3"/>
                     <a:stretch>
                       <a:fillRect/>
                     </a:stretch>
@@ -70,7 +70,7 @@
                   <pic:spPr>
                     <a:xfrm>
                       <a:off x="0" y="0"/>
-                      <a:ext cx="1905000" cy="1905000"/>
+                      <a:ext cx="3175000" cy="2381250"/>
                     </a:xfrm>
                     <a:prstGeom prst="rect">
                       <a:avLst/>
@@ -91,19 +91,19 @@
       <w:r>
         <w:drawing>
           <wp:inline distT="0" distR="0" distB="0" distL="0">
-            <wp:extent cx="1905000" cy="1905000"/>
-            <wp:docPr id="2" name="Drawing 2" descr="/Users/githmaz/Downloads/4B10CE6E-3187-42C8-88A3-425FA7FDB515.JPG"/>
+            <wp:extent cx="3175000" cy="4535714"/>
+            <wp:docPr id="2" name="Drawing 2" descr="/Users/githmaz/Downloads/black-1-coloured-paper-sharma-business-original-imag94z6y4smhcz7.png"/>
             <a:graphic xmlns:a="http://schemas.openxmlformats.org/drawingml/2006/main">
               <a:graphicData uri="http://schemas.openxmlformats.org/drawingml/2006/picture">
                 <pic:pic xmlns:pic="http://schemas.openxmlformats.org/drawingml/2006/picture">
                   <pic:nvPicPr>
-                    <pic:cNvPr id="0" name="Picture 2" descr="/Users/githmaz/Downloads/4B10CE6E-3187-42C8-88A3-425FA7FDB515.JPG"/>
+                    <pic:cNvPr id="0" name="Picture 2" descr="/Users/githmaz/Downloads/black-1-coloured-paper-sharma-business-original-imag94z6y4smhcz7.png"/>
                     <pic:cNvPicPr>
                       <a:picLocks noChangeAspect="true"/>
                     </pic:cNvPicPr>
                   </pic:nvPicPr>
                   <pic:blipFill>
-                    <a:blip r:embed="rId2"/>
+                    <a:blip r:embed="rId4"/>
                     <a:stretch>
                       <a:fillRect/>
                     </a:stretch>
@@ -111,7 +111,7 @@
                   <pic:spPr>
                     <a:xfrm>
                       <a:off x="0" y="0"/>
-                      <a:ext cx="1905000" cy="1905000"/>
+                      <a:ext cx="3175000" cy="4535714"/>
                     </a:xfrm>
                     <a:prstGeom prst="rect">
                       <a:avLst/>

</xml_diff>

<commit_message>
feat(gui): enhance UI with drag-and-drop preview and controls
- Display thumbnails of dropped images in the preview panel
- Center the window on screen at launch
- Add 'X' button to remove individual images
- Add 'Remove All' button to clear selections
- Enable DOCX generation with fallback to default images
- Apply basic UI layout and styling for a smoother user experience
</commit_message>
<xml_diff>
--- a/Java-PicLayout/doc/output.docx
+++ b/Java-PicLayout/doc/output.docx
@@ -9,13 +9,13 @@
       <w:r>
         <w:drawing>
           <wp:inline distT="0" distR="0" distB="0" distL="0">
-            <wp:extent cx="3175000" cy="3175000"/>
-            <wp:docPr id="0" name="Drawing 0" descr="/Users/githmaz/Downloads/WhatsApp Image 2025-05-15 at 17.14.12.jpeg"/>
+            <wp:extent cx="2540000" cy="1905000"/>
+            <wp:docPr id="0" name="Drawing 0" descr="/Users/githmaz/Downloads/492450623_3888722174701636_2480740581773815628_n.jpg"/>
             <a:graphic xmlns:a="http://schemas.openxmlformats.org/drawingml/2006/main">
               <a:graphicData uri="http://schemas.openxmlformats.org/drawingml/2006/picture">
                 <pic:pic xmlns:pic="http://schemas.openxmlformats.org/drawingml/2006/picture">
                   <pic:nvPicPr>
-                    <pic:cNvPr id="0" name="Picture 0" descr="/Users/githmaz/Downloads/WhatsApp Image 2025-05-15 at 17.14.12.jpeg"/>
+                    <pic:cNvPr id="0" name="Picture 0" descr="/Users/githmaz/Downloads/492450623_3888722174701636_2480740581773815628_n.jpg"/>
                     <pic:cNvPicPr>
                       <a:picLocks noChangeAspect="true"/>
                     </pic:cNvPicPr>
@@ -29,7 +29,7 @@
                   <pic:spPr>
                     <a:xfrm>
                       <a:off x="0" y="0"/>
-                      <a:ext cx="3175000" cy="3175000"/>
+                      <a:ext cx="2540000" cy="1905000"/>
                     </a:xfrm>
                     <a:prstGeom prst="rect">
                       <a:avLst/>
@@ -50,13 +50,13 @@
       <w:r>
         <w:drawing>
           <wp:inline distT="0" distR="0" distB="0" distL="0">
-            <wp:extent cx="3175000" cy="2381250"/>
-            <wp:docPr id="1" name="Drawing 1" descr="/Users/githmaz/Downloads/Pure_blue.png"/>
+            <wp:extent cx="2540000" cy="1693333"/>
+            <wp:docPr id="1" name="Drawing 1" descr="/Users/githmaz/Downloads/ChatGPT Image May 12, 2025, 11_02_17 AM.png"/>
             <a:graphic xmlns:a="http://schemas.openxmlformats.org/drawingml/2006/main">
               <a:graphicData uri="http://schemas.openxmlformats.org/drawingml/2006/picture">
                 <pic:pic xmlns:pic="http://schemas.openxmlformats.org/drawingml/2006/picture">
                   <pic:nvPicPr>
-                    <pic:cNvPr id="0" name="Picture 1" descr="/Users/githmaz/Downloads/Pure_blue.png"/>
+                    <pic:cNvPr id="0" name="Picture 1" descr="/Users/githmaz/Downloads/ChatGPT Image May 12, 2025, 11_02_17 AM.png"/>
                     <pic:cNvPicPr>
                       <a:picLocks noChangeAspect="true"/>
                     </pic:cNvPicPr>
@@ -70,7 +70,7 @@
                   <pic:spPr>
                     <a:xfrm>
                       <a:off x="0" y="0"/>
-                      <a:ext cx="3175000" cy="2381250"/>
+                      <a:ext cx="2540000" cy="1693333"/>
                     </a:xfrm>
                     <a:prstGeom prst="rect">
                       <a:avLst/>
@@ -91,13 +91,13 @@
       <w:r>
         <w:drawing>
           <wp:inline distT="0" distR="0" distB="0" distL="0">
-            <wp:extent cx="3175000" cy="4535714"/>
-            <wp:docPr id="2" name="Drawing 2" descr="/Users/githmaz/Downloads/black-1-coloured-paper-sharma-business-original-imag94z6y4smhcz7.png"/>
+            <wp:extent cx="2540000" cy="1422400"/>
+            <wp:docPr id="2" name="Drawing 2" descr="src/main/java/PicLayout/img/red.png"/>
             <a:graphic xmlns:a="http://schemas.openxmlformats.org/drawingml/2006/main">
               <a:graphicData uri="http://schemas.openxmlformats.org/drawingml/2006/picture">
                 <pic:pic xmlns:pic="http://schemas.openxmlformats.org/drawingml/2006/picture">
                   <pic:nvPicPr>
-                    <pic:cNvPr id="0" name="Picture 2" descr="/Users/githmaz/Downloads/black-1-coloured-paper-sharma-business-original-imag94z6y4smhcz7.png"/>
+                    <pic:cNvPr id="0" name="Picture 2" descr="src/main/java/PicLayout/img/red.png"/>
                     <pic:cNvPicPr>
                       <a:picLocks noChangeAspect="true"/>
                     </pic:cNvPicPr>
@@ -111,7 +111,7 @@
                   <pic:spPr>
                     <a:xfrm>
                       <a:off x="0" y="0"/>
-                      <a:ext cx="3175000" cy="4535714"/>
+                      <a:ext cx="2540000" cy="1422400"/>
                     </a:xfrm>
                     <a:prstGeom prst="rect">
                       <a:avLst/>

</xml_diff>